<commit_message>
correction du code et des incohérence avec les diagrammes concéptuels
</commit_message>
<xml_diff>
--- a/doc/Rapport 2.docx
+++ b/doc/Rapport 2.docx
@@ -4277,7 +4277,7 @@
                 <v:stroke joinstyle="miter"/>
                 <v:path gradientshapeok="t" o:connecttype="rect"/>
               </v:shapetype>
-              <v:shape id="Zone de texte 18" o:spid="_x0000_s1026" type="#_x0000_t202" style="position:absolute;left:0;text-align:left;margin-left:13.95pt;margin-top:245.75pt;width:26.1pt;height:316.1pt;z-index:251681792;visibility:visible;mso-wrap-style:square;mso-width-percent:0;mso-wrap-distance-left:9pt;mso-wrap-distance-top:0;mso-wrap-distance-right:9pt;mso-wrap-distance-bottom:0;mso-position-horizontal:absolute;mso-position-horizontal-relative:text;mso-position-vertical:absolute;mso-position-vertical-relative:text;mso-width-percent:0;mso-width-relative:margin;v-text-anchor:top" o:gfxdata="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" fillcolor="white [3201]" stroked="f" strokeweight=".5pt">
+              <v:shape id="Zone de texte 18" o:spid="_x0000_s1026" type="#_x0000_t202" style="position:absolute;margin-left:13.95pt;margin-top:245.75pt;width:26.1pt;height:316.1pt;z-index:251681792;visibility:visible;mso-wrap-style:square;mso-width-percent:0;mso-wrap-distance-left:9pt;mso-wrap-distance-top:0;mso-wrap-distance-right:9pt;mso-wrap-distance-bottom:0;mso-position-horizontal:absolute;mso-position-horizontal-relative:text;mso-position-vertical:absolute;mso-position-vertical-relative:text;mso-width-percent:0;mso-width-relative:margin;v-text-anchor:top" o:gfxdata="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" fillcolor="white [3201]" stroked="f" strokeweight=".5pt">
                 <v:textbox style="layout-flow:vertical">
                   <w:txbxContent>
                     <w:p>
@@ -4551,8 +4551,16 @@
       <w:r>
         <w:t>Mise en place</w:t>
       </w:r>
-    </w:p>
-    <w:p>
+      <w:r>
+        <w:t xml:space="preserve"> </w:t>
+      </w:r>
+    </w:p>
+    <w:p>
+      <w:pPr>
+        <w:rPr>
+          <w:rFonts w:asciiTheme="majorHAnsi" w:hAnsiTheme="majorHAnsi"/>
+        </w:rPr>
+      </w:pPr>
       <w:r>
         <w:tab/>
       </w:r>
@@ -4566,105 +4574,256 @@
         <w:rPr>
           <w:rFonts w:asciiTheme="majorHAnsi" w:hAnsiTheme="majorHAnsi"/>
         </w:rPr>
-        <w:t xml:space="preserve">d’une classe mère Commande l’ensemble des classes commandes, elles représentent les différentes commandes dont dispose le robot. Voici le diagramme de classe correspondant à cet arborescence. </w:t>
+        <w:t>d’une classe mère Commande l’ensemble des classes commandes, elles représentent les différentes commandes dont dispose le robot. Voici le diagramme de classe correspondant à cet arborescence</w:t>
+      </w:r>
+      <w:r>
+        <w:rPr>
+          <w:rFonts w:asciiTheme="majorHAnsi" w:hAnsiTheme="majorHAnsi"/>
+        </w:rPr>
+        <w:t> :</w:t>
+      </w:r>
+      <w:r>
+        <w:rPr>
+          <w:rFonts w:asciiTheme="majorHAnsi" w:hAnsiTheme="majorHAnsi"/>
+        </w:rPr>
+        <w:t xml:space="preserve"> </w:t>
+      </w:r>
+    </w:p>
+    <w:p>
+      <w:pPr>
+        <w:rPr>
+          <w:rFonts w:asciiTheme="majorHAnsi" w:hAnsiTheme="majorHAnsi"/>
+        </w:rPr>
+      </w:pPr>
+    </w:p>
+    <w:p>
+      <w:pPr>
+        <w:ind w:left="-284"/>
+      </w:pPr>
+      <w:r>
+        <w:rPr>
+          <w:noProof/>
+          <w:lang w:eastAsia="fr-FR"/>
+        </w:rPr>
+        <w:drawing>
+          <wp:inline distT="0" distB="0" distL="0" distR="0">
+            <wp:extent cx="6240391" cy="3611706"/>
+            <wp:effectExtent l="0" t="0" r="8255" b="8255"/>
+            <wp:docPr id="25" name="Image 25"/>
+            <wp:cNvGraphicFramePr>
+              <a:graphicFrameLocks xmlns:a="http://schemas.openxmlformats.org/drawingml/2006/main" noChangeAspect="1"/>
+            </wp:cNvGraphicFramePr>
+            <a:graphic xmlns:a="http://schemas.openxmlformats.org/drawingml/2006/main">
+              <a:graphicData uri="http://schemas.openxmlformats.org/drawingml/2006/picture">
+                <pic:pic xmlns:pic="http://schemas.openxmlformats.org/drawingml/2006/picture">
+                  <pic:nvPicPr>
+                    <pic:cNvPr id="25" name="CommandeBrute.png"/>
+                    <pic:cNvPicPr/>
+                  </pic:nvPicPr>
+                  <pic:blipFill rotWithShape="1">
+                    <a:blip r:embed="rId19">
+                      <a:extLst>
+                        <a:ext uri="{28A0092B-C50C-407E-A947-70E740481C1C}">
+                          <a14:useLocalDpi xmlns:a14="http://schemas.microsoft.com/office/drawing/2010/main" val="0"/>
+                        </a:ext>
+                      </a:extLst>
+                    </a:blip>
+                    <a:srcRect r="28611"/>
+                    <a:stretch/>
+                  </pic:blipFill>
+                  <pic:spPr bwMode="auto">
+                    <a:xfrm>
+                      <a:off x="0" y="0"/>
+                      <a:ext cx="6279180" cy="3634156"/>
+                    </a:xfrm>
+                    <a:prstGeom prst="rect">
+                      <a:avLst/>
+                    </a:prstGeom>
+                    <a:ln>
+                      <a:noFill/>
+                    </a:ln>
+                    <a:extLst>
+                      <a:ext uri="{53640926-AAD7-44D8-BBD7-CCE9431645EC}">
+                        <a14:shadowObscured xmlns:a14="http://schemas.microsoft.com/office/drawing/2010/main"/>
+                      </a:ext>
+                    </a:extLst>
+                  </pic:spPr>
+                </pic:pic>
+              </a:graphicData>
+            </a:graphic>
+          </wp:inline>
+        </w:drawing>
+      </w:r>
+    </w:p>
+    <w:p>
+      <w:pPr>
+        <w:rPr>
+          <w:rFonts w:asciiTheme="majorHAnsi" w:hAnsiTheme="majorHAnsi"/>
+        </w:rPr>
+      </w:pPr>
+      <w:r>
+        <w:rPr>
+          <w:rFonts w:asciiTheme="majorHAnsi" w:hAnsiTheme="majorHAnsi"/>
+        </w:rPr>
+        <w:t>Notons que pour l’instant, les commandes ne traitent pas les paramètres.</w:t>
+      </w:r>
+    </w:p>
+    <w:p>
+      <w:pPr>
+        <w:rPr>
+          <w:rFonts w:asciiTheme="majorHAnsi" w:hAnsiTheme="majorHAnsi"/>
+        </w:rPr>
+      </w:pPr>
+      <w:r>
+        <w:rPr>
+          <w:rFonts w:asciiTheme="majorHAnsi" w:hAnsiTheme="majorHAnsi"/>
+        </w:rPr>
+        <w:t>L’invocateur lis le fichier contenant la liste de commandes, précédemment listées sur le co</w:t>
+      </w:r>
+    </w:p>
+    <w:p>
+      <w:pPr>
+        <w:rPr>
+          <w:rFonts w:asciiTheme="majorHAnsi" w:hAnsiTheme="majorHAnsi"/>
+        </w:rPr>
+      </w:pPr>
+      <w:r>
+        <w:rPr>
+          <w:rFonts w:asciiTheme="majorHAnsi" w:hAnsiTheme="majorHAnsi"/>
+        </w:rPr>
+        <w:t xml:space="preserve"> </w:t>
+      </w:r>
+    </w:p>
+    <w:p>
+      <w:pPr>
+        <w:pStyle w:val="Titre3"/>
+      </w:pPr>
+      <w:r>
+        <w:t>Conséquences</w:t>
+      </w:r>
+    </w:p>
+    <w:p>
+      <w:pPr>
+        <w:rPr>
+          <w:rFonts w:asciiTheme="majorHAnsi" w:hAnsiTheme="majorHAnsi"/>
+        </w:rPr>
+      </w:pPr>
+      <w:r>
+        <w:tab/>
+      </w:r>
+      <w:r>
+        <w:rPr>
+          <w:rFonts w:asciiTheme="majorHAnsi" w:hAnsiTheme="majorHAnsi"/>
+        </w:rPr>
+        <w:t xml:space="preserve">Interface avec l’utilisateur indépendante du programme, plusieurs interfaces de commandes possibles pour le même Robot logique.  </w:t>
+      </w:r>
+    </w:p>
+    <w:p>
+      <w:pPr>
+        <w:rPr>
+          <w:rFonts w:asciiTheme="majorHAnsi" w:hAnsiTheme="majorHAnsi"/>
+        </w:rPr>
+      </w:pPr>
+      <w:r>
+        <w:rPr>
+          <w:rFonts w:asciiTheme="majorHAnsi" w:hAnsiTheme="majorHAnsi"/>
+        </w:rPr>
+        <w:t>Permet la mise en place de l’option d</w:t>
+      </w:r>
+      <w:r>
+        <w:rPr>
+          <w:rFonts w:asciiTheme="majorHAnsi" w:hAnsiTheme="majorHAnsi"/>
+        </w:rPr>
+        <w:t>é</w:t>
+      </w:r>
+      <w:r>
+        <w:rPr>
+          <w:rFonts w:asciiTheme="majorHAnsi" w:hAnsiTheme="majorHAnsi"/>
+        </w:rPr>
+        <w:t>s</w:t>
+      </w:r>
+      <w:r>
+        <w:rPr>
+          <w:rFonts w:asciiTheme="majorHAnsi" w:hAnsiTheme="majorHAnsi"/>
+        </w:rPr>
+        <w:t>-e</w:t>
+      </w:r>
+      <w:r>
+        <w:rPr>
+          <w:rFonts w:asciiTheme="majorHAnsi" w:hAnsiTheme="majorHAnsi"/>
+        </w:rPr>
+        <w:t>x</w:t>
+      </w:r>
+      <w:r>
+        <w:rPr>
+          <w:rFonts w:asciiTheme="majorHAnsi" w:hAnsiTheme="majorHAnsi"/>
+        </w:rPr>
+        <w:t>é</w:t>
+      </w:r>
+      <w:r>
+        <w:rPr>
+          <w:rFonts w:asciiTheme="majorHAnsi" w:hAnsiTheme="majorHAnsi"/>
+        </w:rPr>
+        <w:t>cute</w:t>
+      </w:r>
+      <w:r>
+        <w:rPr>
+          <w:rFonts w:asciiTheme="majorHAnsi" w:hAnsiTheme="majorHAnsi"/>
+        </w:rPr>
+        <w:t>r</w:t>
+      </w:r>
+      <w:r>
+        <w:rPr>
+          <w:rFonts w:asciiTheme="majorHAnsi" w:hAnsiTheme="majorHAnsi"/>
+        </w:rPr>
+        <w:t>.</w:t>
+      </w:r>
+    </w:p>
+    <w:p>
+      <w:r>
+        <w:rPr>
+          <w:rFonts w:asciiTheme="majorHAnsi" w:hAnsiTheme="majorHAnsi"/>
+        </w:rPr>
+        <w:t>Nous souhaitons maintenant mettre en place une interface pour écrire les commandes à exécuter sur</w:t>
+      </w:r>
+    </w:p>
+    <w:p/>
+    <w:p>
+      <w:pPr>
+        <w:pStyle w:val="Titre1"/>
+      </w:pPr>
+      <w:r>
+        <w:t>P</w:t>
+      </w:r>
+      <w:r>
+        <w:t>attern Co</w:t>
+      </w:r>
+      <w:r>
+        <w:t>nstructeur virtuel</w:t>
+      </w:r>
+    </w:p>
+    <w:p>
+      <w:pPr>
+        <w:pStyle w:val="Titre2"/>
+      </w:pPr>
+      <w:r>
+        <w:t xml:space="preserve">Desexécuter </w:t>
+      </w:r>
+    </w:p>
+    <w:p/>
+    <w:p>
+      <w:pPr>
+        <w:pStyle w:val="Titre2"/>
+      </w:pPr>
+      <w:r>
+        <w:t>Macro-</w:t>
       </w:r>
       <w:bookmarkStart w:id="0" w:name="_GoBack"/>
       <w:bookmarkEnd w:id="0"/>
-    </w:p>
-    <w:p>
-      <w:pPr>
-        <w:pStyle w:val="Titre3"/>
-      </w:pPr>
-      <w:r>
-        <w:t>Conséquences</w:t>
-      </w:r>
-    </w:p>
-    <w:p>
-      <w:pPr>
-        <w:rPr>
-          <w:rFonts w:asciiTheme="majorHAnsi" w:hAnsiTheme="majorHAnsi"/>
-        </w:rPr>
-      </w:pPr>
-      <w:r>
-        <w:tab/>
-      </w:r>
-      <w:r>
-        <w:rPr>
-          <w:rFonts w:asciiTheme="majorHAnsi" w:hAnsiTheme="majorHAnsi"/>
-        </w:rPr>
-        <w:t xml:space="preserve">Interface avec l’utilisateur indépendante du programme, plusieurs interfaces de commandes possibles pour le même Robot logique.  </w:t>
-      </w:r>
-    </w:p>
-    <w:p>
-      <w:pPr>
-        <w:rPr>
-          <w:rFonts w:asciiTheme="majorHAnsi" w:hAnsiTheme="majorHAnsi"/>
-        </w:rPr>
-      </w:pPr>
-      <w:r>
-        <w:rPr>
-          <w:rFonts w:asciiTheme="majorHAnsi" w:hAnsiTheme="majorHAnsi"/>
-        </w:rPr>
-        <w:t>Permet la mise en place de l’option d</w:t>
-      </w:r>
-      <w:r>
-        <w:rPr>
-          <w:rFonts w:asciiTheme="majorHAnsi" w:hAnsiTheme="majorHAnsi"/>
-        </w:rPr>
-        <w:t>é</w:t>
-      </w:r>
-      <w:r>
-        <w:rPr>
-          <w:rFonts w:asciiTheme="majorHAnsi" w:hAnsiTheme="majorHAnsi"/>
-        </w:rPr>
-        <w:t>s</w:t>
-      </w:r>
-      <w:r>
-        <w:rPr>
-          <w:rFonts w:asciiTheme="majorHAnsi" w:hAnsiTheme="majorHAnsi"/>
-        </w:rPr>
-        <w:t>-e</w:t>
-      </w:r>
-      <w:r>
-        <w:rPr>
-          <w:rFonts w:asciiTheme="majorHAnsi" w:hAnsiTheme="majorHAnsi"/>
-        </w:rPr>
-        <w:t>x</w:t>
-      </w:r>
-      <w:r>
-        <w:rPr>
-          <w:rFonts w:asciiTheme="majorHAnsi" w:hAnsiTheme="majorHAnsi"/>
-        </w:rPr>
-        <w:t>é</w:t>
-      </w:r>
-      <w:r>
-        <w:rPr>
-          <w:rFonts w:asciiTheme="majorHAnsi" w:hAnsiTheme="majorHAnsi"/>
-        </w:rPr>
-        <w:t>cute</w:t>
-      </w:r>
-      <w:r>
-        <w:rPr>
-          <w:rFonts w:asciiTheme="majorHAnsi" w:hAnsiTheme="majorHAnsi"/>
-        </w:rPr>
-        <w:t>r</w:t>
-      </w:r>
-      <w:r>
-        <w:rPr>
-          <w:rFonts w:asciiTheme="majorHAnsi" w:hAnsiTheme="majorHAnsi"/>
-        </w:rPr>
-        <w:t>.</w:t>
-      </w:r>
-    </w:p>
-    <w:p>
-      <w:r>
-        <w:rPr>
-          <w:rFonts w:asciiTheme="majorHAnsi" w:hAnsiTheme="majorHAnsi"/>
-        </w:rPr>
-        <w:t>Nous souhaitons maintenant mettre en place une interface pour écrire les commandes à exécuter sur</w:t>
-      </w:r>
-    </w:p>
-    <w:p/>
+      <w:r>
+        <w:t>Commande</w:t>
+      </w:r>
+    </w:p>
     <w:p/>
     <w:p>
       <w:pPr>
@@ -4768,7 +4927,7 @@
                     <pic:cNvPicPr/>
                   </pic:nvPicPr>
                   <pic:blipFill>
-                    <a:blip r:embed="rId19"/>
+                    <a:blip r:embed="rId20"/>
                     <a:stretch>
                       <a:fillRect/>
                     </a:stretch>
@@ -4806,8 +4965,8 @@
       </w:pPr>
     </w:p>
     <w:sectPr>
-      <w:headerReference w:type="default" r:id="rId20"/>
-      <w:footerReference w:type="default" r:id="rId21"/>
+      <w:headerReference w:type="default" r:id="rId21"/>
+      <w:footerReference w:type="default" r:id="rId22"/>
       <w:pgSz w:w="11906" w:h="16838"/>
       <w:pgMar w:top="1417" w:right="1417" w:bottom="1417" w:left="1418" w:header="720" w:footer="720" w:gutter="0"/>
       <w:cols w:space="720"/>
@@ -5905,7 +6064,7 @@
     <w:rsidRoot w:val="00AB31A6"/>
     <w:rsid w:val="000F2E04"/>
     <w:rsid w:val="004235E7"/>
-    <w:rsid w:val="005002D9"/>
+    <w:rsid w:val="004E62DC"/>
     <w:rsid w:val="00AB31A6"/>
     <w:rsid w:val="00C921D1"/>
   </w:rsids>

</xml_diff>